<commit_message>
Some minor additions for Q12,13
</commit_message>
<xml_diff>
--- a/HW4/HW4_.docx
+++ b/HW4/HW4_.docx
@@ -8959,8 +8959,6 @@
         </w:rPr>
         <w:t>As seen in the figure the constraint on the step response reduces oscillations around zero. The initial N1 was 20. It was reduced to 18 in order to comply with frequency constraints.</w:t>
       </w:r>
-      <w:bookmarkStart w:id="0" w:name="_GoBack"/>
-      <w:bookmarkEnd w:id="0"/>
     </w:p>
     <w:p>
       <w:pPr>
@@ -9066,7 +9064,13 @@
               <w:rPr>
                 <w:rFonts w:ascii="Cambria Math" w:eastAsiaTheme="minorEastAsia" w:hAnsi="Cambria Math"/>
               </w:rPr>
-              <m:t>MxN</m:t>
+              <m:t>m</m:t>
+            </m:r>
+            <m:r>
+              <w:rPr>
+                <w:rFonts w:ascii="Cambria Math" w:eastAsiaTheme="minorEastAsia" w:hAnsi="Cambria Math"/>
+              </w:rPr>
+              <m:t>xN</m:t>
             </m:r>
           </m:sup>
         </m:sSup>
@@ -9295,7 +9299,13 @@
           <w:rPr>
             <w:rFonts w:ascii="Cambria Math" w:hAnsi="Cambria Math"/>
           </w:rPr>
-          <m:t>, i=1…M</m:t>
+          <m:t>, i=1…</m:t>
+        </m:r>
+        <m:r>
+          <w:rPr>
+            <w:rFonts w:ascii="Cambria Math" w:hAnsi="Cambria Math"/>
+          </w:rPr>
+          <m:t>m</m:t>
         </m:r>
       </m:oMath>
     </w:p>
@@ -9382,7 +9392,7 @@
                 <w:rPr>
                   <w:rFonts w:ascii="Cambria Math" w:eastAsiaTheme="minorEastAsia" w:hAnsi="Cambria Math"/>
                 </w:rPr>
-                <m:t>M</m:t>
+                <m:t>m</m:t>
               </m:r>
             </m:sup>
             <m:e>
@@ -9925,7 +9935,7 @@
                 <w:rPr>
                   <w:rFonts w:ascii="Cambria Math" w:eastAsiaTheme="minorEastAsia" w:hAnsi="Cambria Math"/>
                 </w:rPr>
-                <m:t>M</m:t>
+                <m:t>m</m:t>
               </m:r>
             </m:sup>
             <m:e>
@@ -10934,7 +10944,7 @@
                 <w:rPr>
                   <w:rFonts w:ascii="Cambria Math" w:eastAsiaTheme="minorEastAsia" w:hAnsi="Cambria Math"/>
                 </w:rPr>
-                <m:t>M</m:t>
+                <m:t>m</m:t>
               </m:r>
             </m:sup>
             <m:e>
@@ -11430,7 +11440,7 @@
                                               <w:rPr>
                                                 <w:rFonts w:ascii="Cambria Math" w:eastAsiaTheme="minorEastAsia" w:hAnsi="Cambria Math"/>
                                               </w:rPr>
-                                              <m:t>M</m:t>
+                                              <m:t>m</m:t>
                                             </m:r>
                                           </m:sub>
                                         </m:sSub>
@@ -11465,7 +11475,7 @@
                                               <w:rPr>
                                                 <w:rFonts w:ascii="Cambria Math" w:hAnsi="Cambria Math"/>
                                               </w:rPr>
-                                              <m:t>M</m:t>
+                                              <m:t>m</m:t>
                                             </m:r>
                                           </m:sub>
                                           <m:sup>
@@ -12245,7 +12255,7 @@
                 <w:rPr>
                   <w:rFonts w:ascii="Cambria Math" w:eastAsiaTheme="minorEastAsia" w:hAnsi="Cambria Math"/>
                 </w:rPr>
-                <m:t>M</m:t>
+                <m:t>m</m:t>
               </m:r>
             </m:sup>
             <m:e>
@@ -13184,7 +13194,7 @@
                 <w:rPr>
                   <w:rFonts w:ascii="Cambria Math" w:eastAsiaTheme="minorEastAsia" w:hAnsi="Cambria Math"/>
                 </w:rPr>
-                <m:t>M</m:t>
+                <m:t>m</m:t>
               </m:r>
             </m:sup>
             <m:e>
@@ -13382,7 +13392,7 @@
                 <w:rPr>
                   <w:rFonts w:ascii="Cambria Math" w:eastAsiaTheme="minorEastAsia" w:hAnsi="Cambria Math"/>
                 </w:rPr>
-                <m:t>M</m:t>
+                <m:t>m</m:t>
               </m:r>
             </m:sup>
             <m:e>
@@ -13659,7 +13669,7 @@
                 <w:rPr>
                   <w:rFonts w:ascii="Cambria Math" w:eastAsiaTheme="minorEastAsia" w:hAnsi="Cambria Math"/>
                 </w:rPr>
-                <m:t>M</m:t>
+                <m:t>m</m:t>
               </m:r>
             </m:sup>
             <m:e>
@@ -14191,7 +14201,7 @@
                 <w:rPr>
                   <w:rFonts w:ascii="Cambria Math" w:eastAsiaTheme="minorEastAsia" w:hAnsi="Cambria Math"/>
                 </w:rPr>
-                <m:t>M</m:t>
+                <m:t>m</m:t>
               </m:r>
             </m:sup>
             <m:e>
@@ -14907,7 +14917,6 @@
             <w:rPr>
               <w:rFonts w:ascii="Cambria Math" w:eastAsiaTheme="minorEastAsia" w:hAnsi="Cambria Math"/>
             </w:rPr>
-            <w:lastRenderedPageBreak/>
             <m:t>h</m:t>
           </m:r>
           <m:d>
@@ -15148,7 +15157,7 @@
                 <w:rPr>
                   <w:rFonts w:ascii="Cambria Math" w:eastAsiaTheme="minorEastAsia" w:hAnsi="Cambria Math"/>
                 </w:rPr>
-                <m:t>M</m:t>
+                <m:t>m</m:t>
               </m:r>
             </m:sup>
             <m:e>
@@ -15342,8 +15351,10 @@
                 <w:rPr>
                   <w:rFonts w:ascii="Cambria Math" w:eastAsiaTheme="minorEastAsia" w:hAnsi="Cambria Math"/>
                 </w:rPr>
-                <m:t>M</m:t>
-              </m:r>
+                <m:t>m</m:t>
+              </m:r>
+              <w:bookmarkStart w:id="0" w:name="_GoBack"/>
+              <w:bookmarkEnd w:id="0"/>
             </m:sup>
             <m:e>
               <m:f>
@@ -15622,11 +15633,933 @@
     </w:p>
     <w:p>
       <w:pPr>
+        <w:pStyle w:val="Heading3"/>
         <w:bidi w:val="0"/>
         <w:rPr>
           <w:rFonts w:eastAsiaTheme="minorEastAsia"/>
         </w:rPr>
       </w:pPr>
+      <w:r>
+        <w:rPr>
+          <w:rFonts w:eastAsiaTheme="minorEastAsia"/>
+        </w:rPr>
+        <w:t>Q12</w:t>
+      </w:r>
+    </w:p>
+    <w:p>
+      <w:pPr>
+        <w:bidi w:val="0"/>
+      </w:pPr>
+      <w:r>
+        <w:t>Solving the centering problem with the Newton method:</w:t>
+      </w:r>
+    </w:p>
+    <w:p>
+      <w:pPr>
+        <w:bidi w:val="0"/>
+      </w:pPr>
+      <w:r>
+        <w:t>Using the gradient of:</w:t>
+      </w:r>
+    </w:p>
+    <w:p>
+      <w:pPr>
+        <w:bidi w:val="0"/>
+        <w:rPr>
+          <w:rFonts w:eastAsiaTheme="minorEastAsia"/>
+        </w:rPr>
+      </w:pPr>
+      <m:oMathPara>
+        <m:oMath>
+          <m:r>
+            <m:rPr>
+              <m:sty m:val="p"/>
+            </m:rPr>
+            <w:rPr>
+              <w:rFonts w:ascii="Cambria Math" w:hAnsi="Cambria Math"/>
+            </w:rPr>
+            <m:t>∇</m:t>
+          </m:r>
+          <m:sSub>
+            <m:sSubPr>
+              <m:ctrlPr>
+                <w:rPr>
+                  <w:rFonts w:ascii="Cambria Math" w:hAnsi="Cambria Math"/>
+                  <w:i/>
+                </w:rPr>
+              </m:ctrlPr>
+            </m:sSubPr>
+            <m:e>
+              <m:r>
+                <w:rPr>
+                  <w:rFonts w:ascii="Cambria Math" w:hAnsi="Cambria Math"/>
+                </w:rPr>
+                <m:t>f</m:t>
+              </m:r>
+            </m:e>
+            <m:sub>
+              <m:r>
+                <w:rPr>
+                  <w:rFonts w:ascii="Cambria Math" w:hAnsi="Cambria Math"/>
+                </w:rPr>
+                <m:t>t</m:t>
+              </m:r>
+            </m:sub>
+          </m:sSub>
+          <m:d>
+            <m:dPr>
+              <m:ctrlPr>
+                <w:rPr>
+                  <w:rFonts w:ascii="Cambria Math" w:hAnsi="Cambria Math"/>
+                  <w:i/>
+                </w:rPr>
+              </m:ctrlPr>
+            </m:dPr>
+            <m:e>
+              <m:r>
+                <w:rPr>
+                  <w:rFonts w:ascii="Cambria Math" w:hAnsi="Cambria Math"/>
+                </w:rPr>
+                <m:t>x</m:t>
+              </m:r>
+            </m:e>
+          </m:d>
+          <m:r>
+            <w:rPr>
+              <w:rFonts w:ascii="Cambria Math" w:hAnsi="Cambria Math"/>
+            </w:rPr>
+            <m:t>=</m:t>
+          </m:r>
+          <m:r>
+            <m:rPr>
+              <m:sty m:val="p"/>
+            </m:rPr>
+            <w:rPr>
+              <w:rFonts w:ascii="Cambria Math" w:eastAsiaTheme="minorEastAsia" w:hAnsi="Cambria Math"/>
+            </w:rPr>
+            <m:t>tc+</m:t>
+          </m:r>
+          <m:r>
+            <m:rPr>
+              <m:sty m:val="p"/>
+            </m:rPr>
+            <w:rPr>
+              <w:rFonts w:ascii="Cambria Math" w:eastAsiaTheme="minorEastAsia" w:hAnsi="Cambria Math"/>
+            </w:rPr>
+            <m:t>∇</m:t>
+          </m:r>
+          <m:r>
+            <w:rPr>
+              <w:rFonts w:ascii="Cambria Math" w:eastAsiaTheme="minorEastAsia" w:hAnsi="Cambria Math"/>
+            </w:rPr>
+            <m:t>ϕ</m:t>
+          </m:r>
+          <m:d>
+            <m:dPr>
+              <m:ctrlPr>
+                <w:rPr>
+                  <w:rFonts w:ascii="Cambria Math" w:eastAsiaTheme="minorEastAsia" w:hAnsi="Cambria Math"/>
+                  <w:i/>
+                </w:rPr>
+              </m:ctrlPr>
+            </m:dPr>
+            <m:e>
+              <m:r>
+                <w:rPr>
+                  <w:rFonts w:ascii="Cambria Math" w:eastAsiaTheme="minorEastAsia" w:hAnsi="Cambria Math"/>
+                </w:rPr>
+                <m:t>x</m:t>
+              </m:r>
+            </m:e>
+          </m:d>
+        </m:oMath>
+      </m:oMathPara>
+    </w:p>
+    <w:p>
+      <w:pPr>
+        <w:bidi w:val="0"/>
+        <w:rPr>
+          <w:rFonts w:eastAsiaTheme="minorEastAsia"/>
+        </w:rPr>
+      </w:pPr>
+      <w:r>
+        <w:rPr>
+          <w:rFonts w:eastAsiaTheme="minorEastAsia"/>
+        </w:rPr>
+        <w:t>And a Hessian of:</w:t>
+      </w:r>
+    </w:p>
+    <w:p>
+      <w:pPr>
+        <w:bidi w:val="0"/>
+        <w:rPr>
+          <w:rFonts w:eastAsiaTheme="minorEastAsia"/>
+        </w:rPr>
+      </w:pPr>
+      <m:oMathPara>
+        <m:oMath>
+          <m:r>
+            <m:rPr>
+              <m:sty m:val="p"/>
+            </m:rPr>
+            <w:rPr>
+              <w:rFonts w:ascii="Cambria Math" w:hAnsi="Cambria Math"/>
+            </w:rPr>
+            <m:t>∇</m:t>
+          </m:r>
+          <m:sSup>
+            <m:sSupPr>
+              <m:ctrlPr>
+                <w:rPr>
+                  <w:rFonts w:ascii="Cambria Math" w:hAnsi="Cambria Math"/>
+                </w:rPr>
+              </m:ctrlPr>
+            </m:sSupPr>
+            <m:e>
+              <m:r>
+                <m:rPr>
+                  <m:sty m:val="p"/>
+                </m:rPr>
+                <w:rPr>
+                  <w:rFonts w:ascii="Cambria Math" w:hAnsi="Cambria Math"/>
+                </w:rPr>
+                <m:t>∇</m:t>
+              </m:r>
+            </m:e>
+            <m:sup>
+              <m:r>
+                <m:rPr>
+                  <m:sty m:val="p"/>
+                </m:rPr>
+                <w:rPr>
+                  <w:rFonts w:ascii="Cambria Math" w:hAnsi="Cambria Math"/>
+                </w:rPr>
+                <m:t>T</m:t>
+              </m:r>
+            </m:sup>
+          </m:sSup>
+          <m:sSub>
+            <m:sSubPr>
+              <m:ctrlPr>
+                <w:rPr>
+                  <w:rFonts w:ascii="Cambria Math" w:hAnsi="Cambria Math"/>
+                  <w:i/>
+                </w:rPr>
+              </m:ctrlPr>
+            </m:sSubPr>
+            <m:e>
+              <m:r>
+                <w:rPr>
+                  <w:rFonts w:ascii="Cambria Math" w:hAnsi="Cambria Math"/>
+                </w:rPr>
+                <m:t>f</m:t>
+              </m:r>
+            </m:e>
+            <m:sub>
+              <m:r>
+                <w:rPr>
+                  <w:rFonts w:ascii="Cambria Math" w:hAnsi="Cambria Math"/>
+                </w:rPr>
+                <m:t>t</m:t>
+              </m:r>
+            </m:sub>
+          </m:sSub>
+          <m:d>
+            <m:dPr>
+              <m:ctrlPr>
+                <w:rPr>
+                  <w:rFonts w:ascii="Cambria Math" w:hAnsi="Cambria Math"/>
+                  <w:i/>
+                </w:rPr>
+              </m:ctrlPr>
+            </m:dPr>
+            <m:e>
+              <m:r>
+                <w:rPr>
+                  <w:rFonts w:ascii="Cambria Math" w:hAnsi="Cambria Math"/>
+                </w:rPr>
+                <m:t>x</m:t>
+              </m:r>
+            </m:e>
+          </m:d>
+          <m:r>
+            <w:rPr>
+              <w:rFonts w:ascii="Cambria Math" w:hAnsi="Cambria Math"/>
+            </w:rPr>
+            <m:t>=</m:t>
+          </m:r>
+          <m:r>
+            <m:rPr>
+              <m:sty m:val="p"/>
+            </m:rPr>
+            <w:rPr>
+              <w:rFonts w:ascii="Cambria Math" w:eastAsiaTheme="minorEastAsia" w:hAnsi="Cambria Math"/>
+            </w:rPr>
+            <m:t>∇</m:t>
+          </m:r>
+          <m:sSup>
+            <m:sSupPr>
+              <m:ctrlPr>
+                <w:rPr>
+                  <w:rFonts w:ascii="Cambria Math" w:eastAsiaTheme="minorEastAsia" w:hAnsi="Cambria Math"/>
+                  <w:i/>
+                </w:rPr>
+              </m:ctrlPr>
+            </m:sSupPr>
+            <m:e>
+              <m:r>
+                <m:rPr>
+                  <m:sty m:val="p"/>
+                </m:rPr>
+                <w:rPr>
+                  <w:rFonts w:ascii="Cambria Math" w:eastAsiaTheme="minorEastAsia" w:hAnsi="Cambria Math"/>
+                </w:rPr>
+                <m:t>∇</m:t>
+              </m:r>
+              <m:ctrlPr>
+                <w:rPr>
+                  <w:rFonts w:ascii="Cambria Math" w:eastAsiaTheme="minorEastAsia" w:hAnsi="Cambria Math"/>
+                </w:rPr>
+              </m:ctrlPr>
+            </m:e>
+            <m:sup>
+              <m:r>
+                <w:rPr>
+                  <w:rFonts w:ascii="Cambria Math" w:eastAsiaTheme="minorEastAsia" w:hAnsi="Cambria Math"/>
+                </w:rPr>
+                <m:t>T</m:t>
+              </m:r>
+            </m:sup>
+          </m:sSup>
+          <m:sSub>
+            <m:sSubPr>
+              <m:ctrlPr>
+                <w:rPr>
+                  <w:rFonts w:ascii="Cambria Math" w:eastAsiaTheme="minorEastAsia" w:hAnsi="Cambria Math"/>
+                  <w:i/>
+                </w:rPr>
+              </m:ctrlPr>
+            </m:sSubPr>
+            <m:e>
+              <m:r>
+                <w:rPr>
+                  <w:rFonts w:ascii="Cambria Math" w:eastAsiaTheme="minorEastAsia" w:hAnsi="Cambria Math"/>
+                </w:rPr>
+                <m:t>ϕ</m:t>
+              </m:r>
+            </m:e>
+            <m:sub>
+              <m:r>
+                <w:rPr>
+                  <w:rFonts w:ascii="Cambria Math" w:eastAsiaTheme="minorEastAsia" w:hAnsi="Cambria Math"/>
+                </w:rPr>
+                <m:t>i</m:t>
+              </m:r>
+            </m:sub>
+          </m:sSub>
+          <m:d>
+            <m:dPr>
+              <m:ctrlPr>
+                <w:rPr>
+                  <w:rFonts w:ascii="Cambria Math" w:eastAsiaTheme="minorEastAsia" w:hAnsi="Cambria Math"/>
+                  <w:i/>
+                </w:rPr>
+              </m:ctrlPr>
+            </m:dPr>
+            <m:e>
+              <m:r>
+                <m:rPr>
+                  <m:sty m:val="bi"/>
+                </m:rPr>
+                <w:rPr>
+                  <w:rFonts w:ascii="Cambria Math" w:eastAsiaTheme="minorEastAsia" w:hAnsi="Cambria Math"/>
+                </w:rPr>
+                <m:t>x</m:t>
+              </m:r>
+            </m:e>
+          </m:d>
+        </m:oMath>
+      </m:oMathPara>
+    </w:p>
+    <w:p>
+      <w:pPr>
+        <w:bidi w:val="0"/>
+        <w:rPr>
+          <w:rFonts w:eastAsiaTheme="minorEastAsia"/>
+        </w:rPr>
+      </w:pPr>
+    </w:p>
+    <w:p>
+      <w:pPr>
+        <w:pStyle w:val="Heading3"/>
+        <w:bidi w:val="0"/>
+        <w:rPr>
+          <w:rFonts w:eastAsiaTheme="minorEastAsia"/>
+        </w:rPr>
+      </w:pPr>
+      <w:r>
+        <w:rPr>
+          <w:rFonts w:eastAsiaTheme="minorEastAsia"/>
+        </w:rPr>
+        <w:t>Q13</w:t>
+      </w:r>
+    </w:p>
+    <w:p>
+      <w:pPr>
+        <w:bidi w:val="0"/>
+      </w:pPr>
+      <w:r>
+        <w:t xml:space="preserve">Phase </w:t>
+      </w:r>
+      <w:proofErr w:type="gramStart"/>
+      <w:r>
+        <w:t>I</w:t>
+      </w:r>
+      <w:proofErr w:type="gramEnd"/>
+      <w:r>
+        <w:t xml:space="preserve"> problem:</w:t>
+      </w:r>
+    </w:p>
+    <w:p>
+      <w:pPr>
+        <w:bidi w:val="0"/>
+        <w:rPr>
+          <w:rFonts w:eastAsiaTheme="minorEastAsia"/>
+        </w:rPr>
+      </w:pPr>
+      <m:oMathPara>
+        <m:oMath>
+          <m:func>
+            <m:funcPr>
+              <m:ctrlPr>
+                <w:rPr>
+                  <w:rFonts w:ascii="Cambria Math" w:hAnsi="Cambria Math"/>
+                  <w:i/>
+                </w:rPr>
+              </m:ctrlPr>
+            </m:funcPr>
+            <m:fName>
+              <m:limLow>
+                <m:limLowPr>
+                  <m:ctrlPr>
+                    <w:rPr>
+                      <w:rFonts w:ascii="Cambria Math" w:hAnsi="Cambria Math"/>
+                      <w:i/>
+                    </w:rPr>
+                  </m:ctrlPr>
+                </m:limLowPr>
+                <m:e>
+                  <m:r>
+                    <m:rPr>
+                      <m:sty m:val="p"/>
+                    </m:rPr>
+                    <w:rPr>
+                      <w:rFonts w:ascii="Cambria Math" w:hAnsi="Cambria Math"/>
+                    </w:rPr>
+                    <m:t>min</m:t>
+                  </m:r>
+                  <m:ctrlPr>
+                    <w:rPr>
+                      <w:rFonts w:ascii="Cambria Math" w:hAnsi="Cambria Math"/>
+                    </w:rPr>
+                  </m:ctrlPr>
+                </m:e>
+                <m:lim>
+                  <m:r>
+                    <m:rPr>
+                      <m:sty m:val="bi"/>
+                    </m:rPr>
+                    <w:rPr>
+                      <w:rFonts w:ascii="Cambria Math" w:hAnsi="Cambria Math"/>
+                    </w:rPr>
+                    <m:t>x</m:t>
+                  </m:r>
+                  <m:r>
+                    <w:rPr>
+                      <w:rFonts w:ascii="Cambria Math" w:hAnsi="Cambria Math"/>
+                    </w:rPr>
+                    <m:t>,γ</m:t>
+                  </m:r>
+                  <m:ctrlPr>
+                    <w:rPr>
+                      <w:rFonts w:ascii="Cambria Math" w:hAnsi="Cambria Math"/>
+                    </w:rPr>
+                  </m:ctrlPr>
+                </m:lim>
+              </m:limLow>
+            </m:fName>
+            <m:e>
+              <m:r>
+                <w:rPr>
+                  <w:rFonts w:ascii="Cambria Math" w:hAnsi="Cambria Math"/>
+                </w:rPr>
+                <m:t xml:space="preserve">γ </m:t>
+              </m:r>
+            </m:e>
+          </m:func>
+          <m:r>
+            <w:rPr>
+              <w:rFonts w:ascii="Cambria Math" w:hAnsi="Cambria Math"/>
+            </w:rPr>
+            <m:t>=</m:t>
+          </m:r>
+          <m:func>
+            <m:funcPr>
+              <m:ctrlPr>
+                <w:rPr>
+                  <w:rFonts w:ascii="Cambria Math" w:hAnsi="Cambria Math"/>
+                  <w:i/>
+                </w:rPr>
+              </m:ctrlPr>
+            </m:funcPr>
+            <m:fName>
+              <m:limLow>
+                <m:limLowPr>
+                  <m:ctrlPr>
+                    <w:rPr>
+                      <w:rFonts w:ascii="Cambria Math" w:hAnsi="Cambria Math"/>
+                      <w:i/>
+                    </w:rPr>
+                  </m:ctrlPr>
+                </m:limLowPr>
+                <m:e>
+                  <m:r>
+                    <m:rPr>
+                      <m:sty m:val="p"/>
+                    </m:rPr>
+                    <w:rPr>
+                      <w:rFonts w:ascii="Cambria Math" w:hAnsi="Cambria Math"/>
+                    </w:rPr>
+                    <m:t>min</m:t>
+                  </m:r>
+                  <m:ctrlPr>
+                    <w:rPr>
+                      <w:rFonts w:ascii="Cambria Math" w:hAnsi="Cambria Math"/>
+                    </w:rPr>
+                  </m:ctrlPr>
+                </m:e>
+                <m:lim>
+                  <m:r>
+                    <m:rPr>
+                      <m:sty m:val="bi"/>
+                    </m:rPr>
+                    <w:rPr>
+                      <w:rFonts w:ascii="Cambria Math" w:hAnsi="Cambria Math"/>
+                    </w:rPr>
+                    <m:t>x</m:t>
+                  </m:r>
+                  <m:r>
+                    <w:rPr>
+                      <w:rFonts w:ascii="Cambria Math" w:hAnsi="Cambria Math"/>
+                    </w:rPr>
+                    <m:t>,γ</m:t>
+                  </m:r>
+                  <m:ctrlPr>
+                    <w:rPr>
+                      <w:rFonts w:ascii="Cambria Math" w:hAnsi="Cambria Math"/>
+                    </w:rPr>
+                  </m:ctrlPr>
+                </m:lim>
+              </m:limLow>
+              <m:ctrlPr>
+                <w:rPr>
+                  <w:rFonts w:ascii="Cambria Math" w:eastAsiaTheme="minorEastAsia" w:hAnsi="Cambria Math"/>
+                  <w:i/>
+                </w:rPr>
+              </m:ctrlPr>
+            </m:fName>
+            <m:e>
+              <m:d>
+                <m:dPr>
+                  <m:begChr m:val="["/>
+                  <m:endChr m:val="]"/>
+                  <m:ctrlPr>
+                    <w:rPr>
+                      <w:rFonts w:ascii="Cambria Math" w:eastAsiaTheme="minorEastAsia" w:hAnsi="Cambria Math"/>
+                      <w:i/>
+                    </w:rPr>
+                  </m:ctrlPr>
+                </m:dPr>
+                <m:e>
+                  <m:m>
+                    <m:mPr>
+                      <m:mcs>
+                        <m:mc>
+                          <m:mcPr>
+                            <m:count m:val="2"/>
+                            <m:mcJc m:val="center"/>
+                          </m:mcPr>
+                        </m:mc>
+                      </m:mcs>
+                      <m:ctrlPr>
+                        <w:rPr>
+                          <w:rFonts w:ascii="Cambria Math" w:eastAsiaTheme="minorEastAsia" w:hAnsi="Cambria Math"/>
+                          <w:i/>
+                        </w:rPr>
+                      </m:ctrlPr>
+                    </m:mPr>
+                    <m:mr>
+                      <m:e>
+                        <m:r>
+                          <m:rPr>
+                            <m:sty m:val="bi"/>
+                          </m:rPr>
+                          <w:rPr>
+                            <w:rFonts w:ascii="Cambria Math" w:eastAsiaTheme="minorEastAsia" w:hAnsi="Cambria Math"/>
+                          </w:rPr>
+                          <m:t>0</m:t>
+                        </m:r>
+                      </m:e>
+                      <m:e>
+                        <m:r>
+                          <w:rPr>
+                            <w:rFonts w:ascii="Cambria Math" w:eastAsiaTheme="minorEastAsia" w:hAnsi="Cambria Math"/>
+                          </w:rPr>
+                          <m:t>1</m:t>
+                        </m:r>
+                      </m:e>
+                    </m:mr>
+                  </m:m>
+                  <m:r>
+                    <w:rPr>
+                      <w:rFonts w:ascii="Cambria Math" w:eastAsiaTheme="minorEastAsia" w:hAnsi="Cambria Math"/>
+                    </w:rPr>
+                    <m:t xml:space="preserve"> </m:t>
+                  </m:r>
+                </m:e>
+              </m:d>
+              <m:d>
+                <m:dPr>
+                  <m:begChr m:val="["/>
+                  <m:endChr m:val="]"/>
+                  <m:ctrlPr>
+                    <w:rPr>
+                      <w:rFonts w:ascii="Cambria Math" w:eastAsiaTheme="minorEastAsia" w:hAnsi="Cambria Math"/>
+                      <w:i/>
+                    </w:rPr>
+                  </m:ctrlPr>
+                </m:dPr>
+                <m:e>
+                  <m:m>
+                    <m:mPr>
+                      <m:mcs>
+                        <m:mc>
+                          <m:mcPr>
+                            <m:count m:val="1"/>
+                            <m:mcJc m:val="center"/>
+                          </m:mcPr>
+                        </m:mc>
+                      </m:mcs>
+                      <m:ctrlPr>
+                        <w:rPr>
+                          <w:rFonts w:ascii="Cambria Math" w:eastAsiaTheme="minorEastAsia" w:hAnsi="Cambria Math"/>
+                          <w:i/>
+                        </w:rPr>
+                      </m:ctrlPr>
+                    </m:mPr>
+                    <m:mr>
+                      <m:e>
+                        <m:r>
+                          <m:rPr>
+                            <m:sty m:val="bi"/>
+                          </m:rPr>
+                          <w:rPr>
+                            <w:rFonts w:ascii="Cambria Math" w:eastAsiaTheme="minorEastAsia" w:hAnsi="Cambria Math"/>
+                          </w:rPr>
+                          <m:t>x</m:t>
+                        </m:r>
+                      </m:e>
+                    </m:mr>
+                    <m:mr>
+                      <m:e>
+                        <m:r>
+                          <w:rPr>
+                            <w:rFonts w:ascii="Cambria Math" w:eastAsiaTheme="minorEastAsia" w:hAnsi="Cambria Math"/>
+                          </w:rPr>
+                          <m:t>γ</m:t>
+                        </m:r>
+                      </m:e>
+                    </m:mr>
+                  </m:m>
+                </m:e>
+              </m:d>
+              <m:ctrlPr>
+                <w:rPr>
+                  <w:rFonts w:ascii="Cambria Math" w:eastAsiaTheme="minorEastAsia" w:hAnsi="Cambria Math"/>
+                  <w:i/>
+                </w:rPr>
+              </m:ctrlPr>
+            </m:e>
+          </m:func>
+        </m:oMath>
+      </m:oMathPara>
+    </w:p>
+    <w:p>
+      <w:pPr>
+        <w:bidi w:val="0"/>
+      </w:pPr>
+      <m:oMathPara>
+        <m:oMath>
+          <m:r>
+            <w:rPr>
+              <w:rFonts w:ascii="Cambria Math" w:hAnsi="Cambria Math"/>
+            </w:rPr>
+            <m:t xml:space="preserve">s.t. </m:t>
+          </m:r>
+          <m:r>
+            <m:rPr>
+              <m:sty m:val="bi"/>
+            </m:rPr>
+            <w:rPr>
+              <w:rFonts w:ascii="Cambria Math" w:hAnsi="Cambria Math"/>
+            </w:rPr>
+            <m:t>Ax-b</m:t>
+          </m:r>
+          <m:r>
+            <w:rPr>
+              <w:rFonts w:ascii="Cambria Math" w:hAnsi="Cambria Math"/>
+            </w:rPr>
+            <m:t>≤γ</m:t>
+          </m:r>
+          <m:r>
+            <m:rPr>
+              <m:sty m:val="bi"/>
+            </m:rPr>
+            <w:rPr>
+              <w:rFonts w:ascii="Cambria Math" w:hAnsi="Cambria Math"/>
+            </w:rPr>
+            <m:t>1</m:t>
+          </m:r>
+        </m:oMath>
+      </m:oMathPara>
+    </w:p>
+    <w:p>
+      <w:pPr>
+        <w:bidi w:val="0"/>
+        <w:rPr>
+          <w:rFonts w:eastAsiaTheme="minorEastAsia"/>
+        </w:rPr>
+      </w:pPr>
+      <w:r>
+        <w:rPr>
+          <w:rFonts w:eastAsiaTheme="minorEastAsia"/>
+        </w:rPr>
+        <w:t xml:space="preserve">To find a </w:t>
+      </w:r>
+      <w:r>
+        <w:rPr>
+          <w:rFonts w:eastAsiaTheme="minorEastAsia"/>
+        </w:rPr>
+        <w:t xml:space="preserve">feasible point for the Phase one problem we can </w:t>
+      </w:r>
+      <w:proofErr w:type="gramStart"/>
+      <w:r>
+        <w:rPr>
+          <w:rFonts w:eastAsiaTheme="minorEastAsia"/>
+        </w:rPr>
+        <w:t xml:space="preserve">choose </w:t>
+      </w:r>
+      <w:proofErr w:type="gramEnd"/>
+      <m:oMath>
+        <m:r>
+          <m:rPr>
+            <m:sty m:val="bi"/>
+          </m:rPr>
+          <w:rPr>
+            <w:rFonts w:ascii="Cambria Math" w:eastAsiaTheme="minorEastAsia" w:hAnsi="Cambria Math"/>
+          </w:rPr>
+          <m:t>x</m:t>
+        </m:r>
+        <m:r>
+          <w:rPr>
+            <w:rFonts w:ascii="Cambria Math" w:eastAsiaTheme="minorEastAsia" w:hAnsi="Cambria Math"/>
+          </w:rPr>
+          <m:t>=0</m:t>
+        </m:r>
+      </m:oMath>
+      <w:r>
+        <w:rPr>
+          <w:rFonts w:eastAsiaTheme="minorEastAsia"/>
+        </w:rPr>
+        <w:t xml:space="preserve">. Then to make sure that </w:t>
+      </w:r>
+      <m:oMath>
+        <m:r>
+          <w:rPr>
+            <w:rFonts w:ascii="Cambria Math" w:eastAsiaTheme="minorEastAsia" w:hAnsi="Cambria Math"/>
+          </w:rPr>
+          <m:t>γ≥0</m:t>
+        </m:r>
+      </m:oMath>
+      <w:r>
+        <w:rPr>
+          <w:rFonts w:eastAsiaTheme="minorEastAsia"/>
+        </w:rPr>
+        <w:t xml:space="preserve"> by choosing </w:t>
+      </w:r>
+      <m:oMath>
+        <m:r>
+          <w:rPr>
+            <w:rFonts w:ascii="Cambria Math" w:eastAsiaTheme="minorEastAsia" w:hAnsi="Cambria Math"/>
+          </w:rPr>
+          <m:t>γ=</m:t>
+        </m:r>
+        <m:func>
+          <m:funcPr>
+            <m:ctrlPr>
+              <w:rPr>
+                <w:rFonts w:ascii="Cambria Math" w:eastAsiaTheme="minorEastAsia" w:hAnsi="Cambria Math"/>
+                <w:i/>
+              </w:rPr>
+            </m:ctrlPr>
+          </m:funcPr>
+          <m:fName>
+            <m:r>
+              <m:rPr>
+                <m:sty m:val="p"/>
+              </m:rPr>
+              <w:rPr>
+                <w:rFonts w:ascii="Cambria Math" w:eastAsiaTheme="minorEastAsia" w:hAnsi="Cambria Math"/>
+              </w:rPr>
+              <m:t>max</m:t>
+            </m:r>
+          </m:fName>
+          <m:e>
+            <m:d>
+              <m:dPr>
+                <m:begChr m:val="{"/>
+                <m:endChr m:val="}"/>
+                <m:ctrlPr>
+                  <w:rPr>
+                    <w:rFonts w:ascii="Cambria Math" w:eastAsiaTheme="minorEastAsia" w:hAnsi="Cambria Math"/>
+                    <w:i/>
+                  </w:rPr>
+                </m:ctrlPr>
+              </m:dPr>
+              <m:e>
+                <m:m>
+                  <m:mPr>
+                    <m:mcs>
+                      <m:mc>
+                        <m:mcPr>
+                          <m:count m:val="3"/>
+                          <m:mcJc m:val="center"/>
+                        </m:mcPr>
+                      </m:mc>
+                    </m:mcs>
+                    <m:ctrlPr>
+                      <w:rPr>
+                        <w:rFonts w:ascii="Cambria Math" w:eastAsiaTheme="minorEastAsia" w:hAnsi="Cambria Math"/>
+                        <w:i/>
+                      </w:rPr>
+                    </m:ctrlPr>
+                  </m:mPr>
+                  <m:mr>
+                    <m:e>
+                      <m:d>
+                        <m:dPr>
+                          <m:begChr m:val="|"/>
+                          <m:endChr m:val="|"/>
+                          <m:ctrlPr>
+                            <w:rPr>
+                              <w:rFonts w:ascii="Cambria Math" w:eastAsiaTheme="minorEastAsia" w:hAnsi="Cambria Math"/>
+                              <w:i/>
+                            </w:rPr>
+                          </m:ctrlPr>
+                        </m:dPr>
+                        <m:e>
+                          <m:sSub>
+                            <m:sSubPr>
+                              <m:ctrlPr>
+                                <w:rPr>
+                                  <w:rFonts w:ascii="Cambria Math" w:eastAsiaTheme="minorEastAsia" w:hAnsi="Cambria Math"/>
+                                  <w:i/>
+                                </w:rPr>
+                              </m:ctrlPr>
+                            </m:sSubPr>
+                            <m:e>
+                              <m:r>
+                                <w:rPr>
+                                  <w:rFonts w:ascii="Cambria Math" w:eastAsiaTheme="minorEastAsia" w:hAnsi="Cambria Math"/>
+                                </w:rPr>
+                                <m:t>b</m:t>
+                              </m:r>
+                            </m:e>
+                            <m:sub>
+                              <m:r>
+                                <w:rPr>
+                                  <w:rFonts w:ascii="Cambria Math" w:eastAsiaTheme="minorEastAsia" w:hAnsi="Cambria Math"/>
+                                </w:rPr>
+                                <m:t>1</m:t>
+                              </m:r>
+                            </m:sub>
+                          </m:sSub>
+                        </m:e>
+                      </m:d>
+                    </m:e>
+                    <m:e>
+                      <m:r>
+                        <w:rPr>
+                          <w:rFonts w:ascii="Cambria Math" w:eastAsiaTheme="minorEastAsia" w:hAnsi="Cambria Math"/>
+                        </w:rPr>
+                        <m:t>⋯</m:t>
+                      </m:r>
+                    </m:e>
+                    <m:e>
+                      <m:d>
+                        <m:dPr>
+                          <m:begChr m:val="|"/>
+                          <m:endChr m:val="|"/>
+                          <m:ctrlPr>
+                            <w:rPr>
+                              <w:rFonts w:ascii="Cambria Math" w:eastAsiaTheme="minorEastAsia" w:hAnsi="Cambria Math"/>
+                              <w:i/>
+                            </w:rPr>
+                          </m:ctrlPr>
+                        </m:dPr>
+                        <m:e>
+                          <m:sSub>
+                            <m:sSubPr>
+                              <m:ctrlPr>
+                                <w:rPr>
+                                  <w:rFonts w:ascii="Cambria Math" w:eastAsiaTheme="minorEastAsia" w:hAnsi="Cambria Math"/>
+                                  <w:i/>
+                                </w:rPr>
+                              </m:ctrlPr>
+                            </m:sSubPr>
+                            <m:e>
+                              <m:r>
+                                <w:rPr>
+                                  <w:rFonts w:ascii="Cambria Math" w:eastAsiaTheme="minorEastAsia" w:hAnsi="Cambria Math"/>
+                                </w:rPr>
+                                <m:t>b</m:t>
+                              </m:r>
+                            </m:e>
+                            <m:sub>
+                              <m:r>
+                                <w:rPr>
+                                  <w:rFonts w:ascii="Cambria Math" w:eastAsiaTheme="minorEastAsia" w:hAnsi="Cambria Math"/>
+                                </w:rPr>
+                                <m:t>M</m:t>
+                              </m:r>
+                            </m:sub>
+                          </m:sSub>
+                        </m:e>
+                      </m:d>
+                    </m:e>
+                  </m:mr>
+                </m:m>
+                <m:r>
+                  <w:rPr>
+                    <w:rFonts w:ascii="Cambria Math" w:eastAsiaTheme="minorEastAsia" w:hAnsi="Cambria Math"/>
+                  </w:rPr>
+                  <m:t xml:space="preserve"> </m:t>
+                </m:r>
+              </m:e>
+            </m:d>
+          </m:e>
+        </m:func>
+      </m:oMath>
     </w:p>
     <w:sectPr>
       <w:pgSz w:w="11906" w:h="16838"/>
@@ -16555,7 +17488,7 @@
 </file>
 
 <file path=customXml/itemProps1.xml><?xml version="1.0" encoding="utf-8"?>
-<ds:datastoreItem xmlns:ds="http://schemas.openxmlformats.org/officeDocument/2006/customXml" ds:itemID="{FB3237ED-378F-4661-A010-3F054A4FBD31}">
+<ds:datastoreItem xmlns:ds="http://schemas.openxmlformats.org/officeDocument/2006/customXml" ds:itemID="{0D2D7F51-C2D1-437D-8687-108CA253E9A3}">
   <ds:schemaRefs>
     <ds:schemaRef ds:uri="http://schemas.openxmlformats.org/officeDocument/2006/bibliography"/>
   </ds:schemaRefs>

</xml_diff>

<commit_message>
Got simple example to work!
</commit_message>
<xml_diff>
--- a/HW4/HW4_.docx
+++ b/HW4/HW4_.docx
@@ -15353,8 +15353,6 @@
                 </w:rPr>
                 <m:t>m</m:t>
               </m:r>
-              <w:bookmarkStart w:id="0" w:name="_GoBack"/>
-              <w:bookmarkEnd w:id="0"/>
             </m:sup>
             <m:e>
               <m:f>
@@ -16313,7 +16311,16 @@
             <w:rPr>
               <w:rFonts w:ascii="Cambria Math" w:hAnsi="Cambria Math"/>
             </w:rPr>
-            <m:t>Ax-b</m:t>
+            <m:t>Ax</m:t>
+          </m:r>
+          <m:r>
+            <m:rPr>
+              <m:sty m:val="bi"/>
+            </m:rPr>
+            <w:rPr>
+              <w:rFonts w:ascii="Cambria Math" w:hAnsi="Cambria Math"/>
+            </w:rPr>
+            <m:t>-b</m:t>
           </m:r>
           <m:r>
             <w:rPr>
@@ -16330,8 +16337,151 @@
             </w:rPr>
             <m:t>1</m:t>
           </m:r>
+          <m:r>
+            <w:rPr>
+              <w:rFonts w:ascii="Cambria Math" w:hAnsi="Cambria Math"/>
+            </w:rPr>
+            <m:t>⟹</m:t>
+          </m:r>
+          <m:d>
+            <m:dPr>
+              <m:begChr m:val="["/>
+              <m:endChr m:val="]"/>
+              <m:ctrlPr>
+                <w:rPr>
+                  <w:rFonts w:ascii="Cambria Math" w:hAnsi="Cambria Math"/>
+                  <w:i/>
+                </w:rPr>
+              </m:ctrlPr>
+            </m:dPr>
+            <m:e>
+              <m:m>
+                <m:mPr>
+                  <m:mcs>
+                    <m:mc>
+                      <m:mcPr>
+                        <m:count m:val="2"/>
+                        <m:mcJc m:val="center"/>
+                      </m:mcPr>
+                    </m:mc>
+                  </m:mcs>
+                  <m:ctrlPr>
+                    <w:rPr>
+                      <w:rFonts w:ascii="Cambria Math" w:hAnsi="Cambria Math"/>
+                      <w:i/>
+                    </w:rPr>
+                  </m:ctrlPr>
+                </m:mPr>
+                <m:mr>
+                  <m:e>
+                    <m:r>
+                      <m:rPr>
+                        <m:sty m:val="bi"/>
+                      </m:rPr>
+                      <w:rPr>
+                        <w:rFonts w:ascii="Cambria Math" w:hAnsi="Cambria Math"/>
+                      </w:rPr>
+                      <m:t>A</m:t>
+                    </m:r>
+                  </m:e>
+                  <m:e>
+                    <m:r>
+                      <w:rPr>
+                        <w:rFonts w:ascii="Cambria Math" w:hAnsi="Cambria Math"/>
+                      </w:rPr>
+                      <m:t>-</m:t>
+                    </m:r>
+                    <m:r>
+                      <m:rPr>
+                        <m:sty m:val="bi"/>
+                      </m:rPr>
+                      <w:rPr>
+                        <w:rFonts w:ascii="Cambria Math" w:hAnsi="Cambria Math"/>
+                      </w:rPr>
+                      <m:t>1</m:t>
+                    </m:r>
+                  </m:e>
+                </m:mr>
+              </m:m>
+            </m:e>
+          </m:d>
+          <m:d>
+            <m:dPr>
+              <m:begChr m:val="["/>
+              <m:endChr m:val="]"/>
+              <m:ctrlPr>
+                <w:rPr>
+                  <w:rFonts w:ascii="Cambria Math" w:eastAsiaTheme="minorEastAsia" w:hAnsi="Cambria Math"/>
+                  <w:i/>
+                </w:rPr>
+              </m:ctrlPr>
+            </m:dPr>
+            <m:e>
+              <m:m>
+                <m:mPr>
+                  <m:mcs>
+                    <m:mc>
+                      <m:mcPr>
+                        <m:count m:val="1"/>
+                        <m:mcJc m:val="center"/>
+                      </m:mcPr>
+                    </m:mc>
+                  </m:mcs>
+                  <m:ctrlPr>
+                    <w:rPr>
+                      <w:rFonts w:ascii="Cambria Math" w:eastAsiaTheme="minorEastAsia" w:hAnsi="Cambria Math"/>
+                      <w:i/>
+                    </w:rPr>
+                  </m:ctrlPr>
+                </m:mPr>
+                <m:mr>
+                  <m:e>
+                    <m:r>
+                      <m:rPr>
+                        <m:sty m:val="bi"/>
+                      </m:rPr>
+                      <w:rPr>
+                        <w:rFonts w:ascii="Cambria Math" w:eastAsiaTheme="minorEastAsia" w:hAnsi="Cambria Math"/>
+                      </w:rPr>
+                      <m:t>x</m:t>
+                    </m:r>
+                  </m:e>
+                </m:mr>
+                <m:mr>
+                  <m:e>
+                    <m:r>
+                      <w:rPr>
+                        <w:rFonts w:ascii="Cambria Math" w:eastAsiaTheme="minorEastAsia" w:hAnsi="Cambria Math"/>
+                      </w:rPr>
+                      <m:t>γ</m:t>
+                    </m:r>
+                  </m:e>
+                </m:mr>
+              </m:m>
+            </m:e>
+          </m:d>
+          <m:r>
+            <w:rPr>
+              <w:rFonts w:ascii="Cambria Math" w:eastAsiaTheme="minorEastAsia" w:hAnsi="Cambria Math"/>
+            </w:rPr>
+            <m:t>≤</m:t>
+          </m:r>
+          <m:r>
+            <m:rPr>
+              <m:sty m:val="bi"/>
+            </m:rPr>
+            <w:rPr>
+              <w:rFonts w:ascii="Cambria Math" w:eastAsiaTheme="minorEastAsia" w:hAnsi="Cambria Math"/>
+            </w:rPr>
+            <m:t>b</m:t>
+          </m:r>
         </m:oMath>
       </m:oMathPara>
+    </w:p>
+    <w:p>
+      <w:pPr>
+        <w:bidi w:val="0"/>
+      </w:pPr>
     </w:p>
     <w:p>
       <w:pPr>
@@ -16381,21 +16531,59 @@
         <w:rPr>
           <w:rFonts w:eastAsiaTheme="minorEastAsia"/>
         </w:rPr>
-        <w:t xml:space="preserve">. Then to make sure that </w:t>
+        <w:t xml:space="preserve">. Then make sure that </w:t>
       </w:r>
       <m:oMath>
+        <m:r>
+          <m:rPr>
+            <m:sty m:val="bi"/>
+          </m:rPr>
+          <w:rPr>
+            <w:rFonts w:ascii="Cambria Math" w:eastAsiaTheme="minorEastAsia" w:hAnsi="Cambria Math"/>
+          </w:rPr>
+          <m:t>Ax-b</m:t>
+        </m:r>
         <m:r>
           <w:rPr>
             <w:rFonts w:ascii="Cambria Math" w:eastAsiaTheme="minorEastAsia" w:hAnsi="Cambria Math"/>
           </w:rPr>
-          <m:t>γ≥0</m:t>
+          <m:t>≤</m:t>
+        </m:r>
+        <m:r>
+          <w:rPr>
+            <w:rFonts w:ascii="Cambria Math" w:eastAsiaTheme="minorEastAsia" w:hAnsi="Cambria Math"/>
+          </w:rPr>
+          <m:t>γ</m:t>
+        </m:r>
+        <m:r>
+          <m:rPr>
+            <m:sty m:val="bi"/>
+          </m:rPr>
+          <w:rPr>
+            <w:rFonts w:ascii="Cambria Math" w:eastAsiaTheme="minorEastAsia" w:hAnsi="Cambria Math"/>
+          </w:rPr>
+          <m:t>1</m:t>
         </m:r>
       </m:oMath>
       <w:r>
         <w:rPr>
           <w:rFonts w:eastAsiaTheme="minorEastAsia"/>
         </w:rPr>
-        <w:t xml:space="preserve"> by choosing </w:t>
+        <w:t xml:space="preserve"> choos</w:t>
+      </w:r>
+      <w:r>
+        <w:rPr>
+          <w:rFonts w:eastAsiaTheme="minorEastAsia"/>
+        </w:rPr>
+        <w:t>e</w:t>
+      </w:r>
+      <w:bookmarkStart w:id="0" w:name="_GoBack"/>
+      <w:bookmarkEnd w:id="0"/>
+      <w:r>
+        <w:rPr>
+          <w:rFonts w:eastAsiaTheme="minorEastAsia"/>
+        </w:rPr>
+        <w:t xml:space="preserve"> </w:t>
       </w:r>
       <m:oMath>
         <m:r>
@@ -17488,7 +17676,7 @@
 </file>
 
 <file path=customXml/itemProps1.xml><?xml version="1.0" encoding="utf-8"?>
-<ds:datastoreItem xmlns:ds="http://schemas.openxmlformats.org/officeDocument/2006/customXml" ds:itemID="{0D2D7F51-C2D1-437D-8687-108CA253E9A3}">
+<ds:datastoreItem xmlns:ds="http://schemas.openxmlformats.org/officeDocument/2006/customXml" ds:itemID="{E9CE2BC2-518E-4323-82D6-127D3640555A}">
   <ds:schemaRefs>
     <ds:schemaRef ds:uri="http://schemas.openxmlformats.org/officeDocument/2006/bibliography"/>
   </ds:schemaRefs>

</xml_diff>